<commit_message>
skill 41 adjusted sprite locations in their files to aim for more consistency, added random 2D vector whatever grade I get for this I have honestly earned it, a lot of these functions and stuff are fun and fascinating, but I always under estimate the amount of time needed to write my code
</commit_message>
<xml_diff>
--- a/Object Oriented Game Planning Sheet.docx
+++ b/Object Oriented Game Planning Sheet.docx
@@ -2454,6 +2454,7 @@
               <w:top w:color="000000" w:space="0" w:sz="4" w:val="dashed"/>
               <w:bottom w:color="000000" w:space="0" w:sz="4" w:val="dashed"/>
             </w:tcBorders>
+            <w:shd w:fill="d9ead3" w:val="clear"/>
           </w:tcPr>
           <w:p>
             <w:pPr>
@@ -2585,6 +2586,7 @@
               <w:top w:color="000000" w:space="0" w:sz="4" w:val="dashed"/>
               <w:bottom w:color="000000" w:space="0" w:sz="4" w:val="dashed"/>
             </w:tcBorders>
+            <w:shd w:fill="d9ead3" w:val="clear"/>
           </w:tcPr>
           <w:p>
             <w:pPr>
@@ -2788,6 +2790,7 @@
               <w:top w:color="000000" w:space="0" w:sz="4" w:val="dashed"/>
               <w:bottom w:color="000000" w:space="0" w:sz="4" w:val="dashed"/>
             </w:tcBorders>
+            <w:shd w:fill="d9ead3" w:val="clear"/>
           </w:tcPr>
           <w:p>
             <w:pPr>
@@ -3472,7 +3475,7 @@
               <w:top w:color="000000" w:space="0" w:sz="4" w:val="dashed"/>
               <w:bottom w:color="000000" w:space="0" w:sz="4" w:val="dashed"/>
             </w:tcBorders>
-            <w:shd w:fill="e7e6e6" w:val="clear"/>
+            <w:shd w:fill="d9ead3" w:val="clear"/>
           </w:tcPr>
           <w:p>
             <w:pPr>
@@ -3492,7 +3495,7 @@
               <w:top w:color="000000" w:space="0" w:sz="4" w:val="dashed"/>
               <w:bottom w:color="000000" w:space="0" w:sz="4" w:val="dashed"/>
             </w:tcBorders>
-            <w:shd w:fill="e7e6e6" w:val="clear"/>
+            <w:shd w:fill="d9ead3" w:val="clear"/>
           </w:tcPr>
           <w:p>
             <w:pPr>
@@ -3544,6 +3547,7 @@
               <w:left w:color="000000" w:space="0" w:sz="4" w:val="single"/>
               <w:bottom w:color="000000" w:space="0" w:sz="4" w:val="dashed"/>
             </w:tcBorders>
+            <w:shd w:fill="d9ead3" w:val="clear"/>
           </w:tcPr>
           <w:p>
             <w:pPr>
@@ -3656,6 +3660,7 @@
               <w:left w:color="000000" w:space="0" w:sz="4" w:val="single"/>
               <w:bottom w:color="000000" w:space="0" w:sz="4" w:val="dashed"/>
             </w:tcBorders>
+            <w:shd w:fill="d9ead3" w:val="clear"/>
           </w:tcPr>
           <w:p>
             <w:pPr>
@@ -4560,7 +4565,6 @@
     <w:p>
       <w:pPr>
         <w:rPr>
-          <w:b w:val="1"/>
           <w:sz w:val="24"/>
           <w:szCs w:val="24"/>
         </w:rPr>
@@ -4574,50 +4578,53 @@
           <w:szCs w:val="24"/>
           <w:rtl w:val="0"/>
         </w:rPr>
-        <w:t xml:space="preserve">22 What’s the difference between parameters and arguments?:</w:t>
+        <w:t xml:space="preserve">22 What’s the difference between parameters and arguments?: </w:t>
+      </w:r>
+      <w:r>
+        <w:rPr>
+          <w:sz w:val="24"/>
+          <w:szCs w:val="24"/>
+          <w:rtl w:val="0"/>
+        </w:rPr>
+        <w:t xml:space="preserve">December 13th</w:t>
       </w:r>
     </w:p>
     <w:p>
       <w:pPr>
         <w:rPr>
+          <w:sz w:val="24"/>
+          <w:szCs w:val="24"/>
+        </w:rPr>
+      </w:pPr>
+      <w:bookmarkStart w:colFirst="0" w:colLast="0" w:name="_heading=h.6n9zj8btg8in" w:id="15"/>
+      <w:bookmarkEnd w:id="15"/>
+      <w:r>
+        <w:rPr>
           <w:b w:val="1"/>
           <w:sz w:val="24"/>
           <w:szCs w:val="24"/>
-        </w:rPr>
-      </w:pPr>
-      <w:bookmarkStart w:colFirst="0" w:colLast="0" w:name="_heading=h.1aq7ml39ec13" w:id="15"/>
-      <w:bookmarkEnd w:id="15"/>
-      <w:r>
-        <w:rPr>
-          <w:b w:val="1"/>
-          <w:sz w:val="24"/>
-          <w:szCs w:val="24"/>
-          <w:rtl w:val="0"/>
-        </w:rPr>
-        <w:t xml:space="preserve">25 What’s the difference between a class and an object?: </w:t>
-      </w:r>
-      <w:r>
-        <w:rPr>
-          <w:sz w:val="24"/>
-          <w:szCs w:val="24"/>
-          <w:rtl w:val="0"/>
-        </w:rPr>
-        <w:t xml:space="preserve">November 28th</w:t>
-      </w:r>
-      <w:r>
-        <w:rPr>
-          <w:rtl w:val="0"/>
-        </w:rPr>
+          <w:rtl w:val="0"/>
+        </w:rPr>
+        <w:tab/>
+      </w:r>
+      <w:r>
+        <w:rPr>
+          <w:sz w:val="24"/>
+          <w:szCs w:val="24"/>
+          <w:rtl w:val="0"/>
+        </w:rPr>
+        <w:t xml:space="preserve">Parameters are the values used when a function is defined, they set the names and value types used in the function. Arguments are the values actually being passed when the function is called. Typically they are global or local variables.</w:t>
       </w:r>
     </w:p>
     <w:p>
       <w:pPr>
         <w:rPr>
+          <w:b w:val="1"/>
           <w:sz w:val="24"/>
           <w:szCs w:val="24"/>
         </w:rPr>
       </w:pPr>
-      <w:bookmarkStart w:colFirst="0" w:colLast="0" w:name="_heading=h.pv8k2gd8gdnn" w:id="16"/>
+      <w:bookmarkStart w:colFirst="0" w:colLast="0" w:name="_heading=h.1aq7ml39ec13" w:id="16"/>
       <w:bookmarkEnd w:id="16"/>
       <w:r>
         <w:rPr>
@@ -4626,15 +4633,20 @@
           <w:szCs w:val="24"/>
           <w:rtl w:val="0"/>
         </w:rPr>
-        <w:tab/>
-      </w:r>
-      <w:r>
-        <w:rPr>
-          <w:sz w:val="24"/>
-          <w:szCs w:val="24"/>
-          <w:rtl w:val="0"/>
-        </w:rPr>
-        <w:t xml:space="preserve">A class is all the code involved within an object. The class is used to identify any functions or variables involved. An object is a single instance of a class, and must have its own unique identifying name.</w:t>
+        <w:t xml:space="preserve">25 What’s the difference between a class and an object?: </w:t>
+      </w:r>
+      <w:r>
+        <w:rPr>
+          <w:sz w:val="24"/>
+          <w:szCs w:val="24"/>
+          <w:rtl w:val="0"/>
+        </w:rPr>
+        <w:t xml:space="preserve">November 28th</w:t>
+      </w:r>
+      <w:r>
+        <w:rPr>
+          <w:rtl w:val="0"/>
+        </w:rPr>
       </w:r>
     </w:p>
     <w:p>
@@ -4644,59 +4656,54 @@
           <w:szCs w:val="24"/>
         </w:rPr>
       </w:pPr>
-      <w:bookmarkStart w:colFirst="0" w:colLast="0" w:name="_heading=h.xj7aazbb5yfb" w:id="17"/>
+      <w:bookmarkStart w:colFirst="0" w:colLast="0" w:name="_heading=h.pv8k2gd8gdnn" w:id="17"/>
       <w:bookmarkEnd w:id="17"/>
       <w:r>
         <w:rPr>
+          <w:b w:val="1"/>
           <w:sz w:val="24"/>
           <w:szCs w:val="24"/>
           <w:rtl w:val="0"/>
         </w:rPr>
         <w:tab/>
-        <w:t xml:space="preserve">Example: A class of animals will include all of their Biological identifiers such as number of feet, and if they are amphibious. An object would be a red-tree frog, which is a single instance of the animal class, and has the identifier that it is amphibious.</w:t>
+      </w:r>
+      <w:r>
+        <w:rPr>
+          <w:sz w:val="24"/>
+          <w:szCs w:val="24"/>
+          <w:rtl w:val="0"/>
+        </w:rPr>
+        <w:t xml:space="preserve">A class is all the code involved within an object. The class is used to identify any functions or variables involved. An object is a single instance of a class, and must have its own unique identifying name.</w:t>
       </w:r>
     </w:p>
     <w:p>
       <w:pPr>
         <w:rPr>
-          <w:b w:val="1"/>
           <w:sz w:val="24"/>
           <w:szCs w:val="24"/>
         </w:rPr>
       </w:pPr>
-      <w:bookmarkStart w:colFirst="0" w:colLast="0" w:name="_heading=h.8fwyimh690cq" w:id="18"/>
+      <w:bookmarkStart w:colFirst="0" w:colLast="0" w:name="_heading=h.xj7aazbb5yfb" w:id="18"/>
       <w:bookmarkEnd w:id="18"/>
       <w:r>
         <w:rPr>
-          <w:b w:val="1"/>
-          <w:sz w:val="24"/>
-          <w:szCs w:val="24"/>
-          <w:rtl w:val="0"/>
-        </w:rPr>
-        <w:t xml:space="preserve">26 What is a constructor function? What does it do any when?: </w:t>
-      </w:r>
-      <w:r>
-        <w:rPr>
-          <w:sz w:val="24"/>
-          <w:szCs w:val="24"/>
-          <w:rtl w:val="0"/>
-        </w:rPr>
-        <w:t xml:space="preserve">November 28th</w:t>
-      </w:r>
-      <w:r>
-        <w:rPr>
-          <w:rtl w:val="0"/>
-        </w:rPr>
+          <w:sz w:val="24"/>
+          <w:szCs w:val="24"/>
+          <w:rtl w:val="0"/>
+        </w:rPr>
+        <w:tab/>
+        <w:t xml:space="preserve">Example: A class of animals will include all of their Biological identifiers such as number of feet, and if they are amphibious. An object would be a red-tree frog, which is a single instance of the animal class, and has the identifier that it is amphibious.</w:t>
       </w:r>
     </w:p>
     <w:p>
       <w:pPr>
         <w:rPr>
+          <w:b w:val="1"/>
           <w:sz w:val="24"/>
           <w:szCs w:val="24"/>
         </w:rPr>
       </w:pPr>
-      <w:bookmarkStart w:colFirst="0" w:colLast="0" w:name="_heading=h.xx9u6hrjcyo4" w:id="19"/>
+      <w:bookmarkStart w:colFirst="0" w:colLast="0" w:name="_heading=h.8fwyimh690cq" w:id="19"/>
       <w:bookmarkEnd w:id="19"/>
       <w:r>
         <w:rPr>
@@ -4705,15 +4712,20 @@
           <w:szCs w:val="24"/>
           <w:rtl w:val="0"/>
         </w:rPr>
-        <w:tab/>
-      </w:r>
-      <w:r>
-        <w:rPr>
-          <w:sz w:val="24"/>
-          <w:szCs w:val="24"/>
-          <w:rtl w:val="0"/>
-        </w:rPr>
-        <w:t xml:space="preserve">A constructor function is used inside a class to set up the default variable states for an object from the class when it is made. The constructor function is called automatically when a new object of the class is made.</w:t>
+        <w:t xml:space="preserve">26 What is a constructor function? What does it do any when?: </w:t>
+      </w:r>
+      <w:r>
+        <w:rPr>
+          <w:sz w:val="24"/>
+          <w:szCs w:val="24"/>
+          <w:rtl w:val="0"/>
+        </w:rPr>
+        <w:t xml:space="preserve">November 28th</w:t>
+      </w:r>
+      <w:r>
+        <w:rPr>
+          <w:rtl w:val="0"/>
+        </w:rPr>
       </w:r>
     </w:p>
     <w:p>
@@ -4723,12 +4735,24 @@
           <w:szCs w:val="24"/>
         </w:rPr>
       </w:pPr>
-      <w:bookmarkStart w:colFirst="0" w:colLast="0" w:name="_heading=h.ukz7ltf8uxym" w:id="20"/>
+      <w:bookmarkStart w:colFirst="0" w:colLast="0" w:name="_heading=h.xx9u6hrjcyo4" w:id="20"/>
       <w:bookmarkEnd w:id="20"/>
       <w:r>
         <w:rPr>
-          <w:rtl w:val="0"/>
-        </w:rPr>
+          <w:b w:val="1"/>
+          <w:sz w:val="24"/>
+          <w:szCs w:val="24"/>
+          <w:rtl w:val="0"/>
+        </w:rPr>
+        <w:tab/>
+      </w:r>
+      <w:r>
+        <w:rPr>
+          <w:sz w:val="24"/>
+          <w:szCs w:val="24"/>
+          <w:rtl w:val="0"/>
+        </w:rPr>
+        <w:t xml:space="preserve">A constructor function is used inside a class to set up the default variable states for an object from the class when it is made. The constructor function is called automatically when a new object of the class is made.</w:t>
       </w:r>
     </w:p>
     <w:p>
@@ -4738,31 +4762,12 @@
           <w:szCs w:val="24"/>
         </w:rPr>
       </w:pPr>
-      <w:bookmarkStart w:colFirst="0" w:colLast="0" w:name="_heading=h.uhxm79mhybb2" w:id="21"/>
+      <w:bookmarkStart w:colFirst="0" w:colLast="0" w:name="_heading=h.ukz7ltf8uxym" w:id="21"/>
       <w:bookmarkEnd w:id="21"/>
       <w:r>
         <w:rPr>
-          <w:sz w:val="24"/>
-          <w:szCs w:val="24"/>
-          <w:rtl w:val="0"/>
-        </w:rPr>
-        <w:t xml:space="preserve">In the example to the right the object sparked uses the constructor function within the Sparkles class to define its </w:t>
-      </w:r>
-      <w:r>
-        <w:rPr>
-          <w:sz w:val="24"/>
-          <w:szCs w:val="24"/>
-          <w:rtl w:val="0"/>
-        </w:rPr>
-        <w:t xml:space="preserve">colour</w:t>
-      </w:r>
-      <w:r>
-        <w:rPr>
-          <w:sz w:val="24"/>
-          <w:szCs w:val="24"/>
-          <w:rtl w:val="0"/>
-        </w:rPr>
-        <w:t xml:space="preserve"> as red, and its position on the screen as (2, 5). Without the constructor function on the 5th to 9, processing would have no way of knowing what the colour or location of the sparkle is, just that the sparked object exists.</w:t>
+          <w:rtl w:val="0"/>
+        </w:rPr>
       </w:r>
     </w:p>
     <w:p>
@@ -4772,8 +4777,42 @@
           <w:szCs w:val="24"/>
         </w:rPr>
       </w:pPr>
-      <w:bookmarkStart w:colFirst="0" w:colLast="0" w:name="_heading=h.uhxm79mhybb2" w:id="21"/>
-      <w:bookmarkEnd w:id="21"/>
+      <w:bookmarkStart w:colFirst="0" w:colLast="0" w:name="_heading=h.uhxm79mhybb2" w:id="22"/>
+      <w:bookmarkEnd w:id="22"/>
+      <w:r>
+        <w:rPr>
+          <w:sz w:val="24"/>
+          <w:szCs w:val="24"/>
+          <w:rtl w:val="0"/>
+        </w:rPr>
+        <w:t xml:space="preserve">In the example to the right the object sparked uses the constructor function within the Sparkles class to define its </w:t>
+      </w:r>
+      <w:r>
+        <w:rPr>
+          <w:sz w:val="24"/>
+          <w:szCs w:val="24"/>
+          <w:rtl w:val="0"/>
+        </w:rPr>
+        <w:t xml:space="preserve">colour</w:t>
+      </w:r>
+      <w:r>
+        <w:rPr>
+          <w:sz w:val="24"/>
+          <w:szCs w:val="24"/>
+          <w:rtl w:val="0"/>
+        </w:rPr>
+        <w:t xml:space="preserve"> as red, and its position on the screen as (2, 5). Without the constructor function on the 5th to 9, processing would have no way of knowing what the colour or location of the sparkle is, just that the sparked object exists.</w:t>
+      </w:r>
+    </w:p>
+    <w:p>
+      <w:pPr>
+        <w:rPr>
+          <w:sz w:val="24"/>
+          <w:szCs w:val="24"/>
+        </w:rPr>
+      </w:pPr>
+      <w:bookmarkStart w:colFirst="0" w:colLast="0" w:name="_heading=h.uhxm79mhybb2" w:id="22"/>
+      <w:bookmarkEnd w:id="22"/>
       <w:r>
         <w:rPr>
           <w:rtl w:val="0"/>
@@ -4820,8 +4859,8 @@
                 <w:szCs w:val="24"/>
               </w:rPr>
             </w:pPr>
-            <w:bookmarkStart w:colFirst="0" w:colLast="0" w:name="_heading=h.iyfqzuxbrip7" w:id="22"/>
-            <w:bookmarkEnd w:id="22"/>
+            <w:bookmarkStart w:colFirst="0" w:colLast="0" w:name="_heading=h.iyfqzuxbrip7" w:id="23"/>
+            <w:bookmarkEnd w:id="23"/>
             <w:r>
               <w:rPr>
                 <w:sz w:val="24"/>
@@ -4839,8 +4878,8 @@
                 <w:szCs w:val="24"/>
               </w:rPr>
             </w:pPr>
-            <w:bookmarkStart w:colFirst="0" w:colLast="0" w:name="_heading=h.d8u25vno4gcw" w:id="23"/>
-            <w:bookmarkEnd w:id="23"/>
+            <w:bookmarkStart w:colFirst="0" w:colLast="0" w:name="_heading=h.d8u25vno4gcw" w:id="24"/>
+            <w:bookmarkEnd w:id="24"/>
             <w:r>
               <w:rPr>
                 <w:sz w:val="24"/>
@@ -4858,8 +4897,8 @@
                 <w:szCs w:val="24"/>
               </w:rPr>
             </w:pPr>
-            <w:bookmarkStart w:colFirst="0" w:colLast="0" w:name="_heading=h.w4imnl6as9a0" w:id="24"/>
-            <w:bookmarkEnd w:id="24"/>
+            <w:bookmarkStart w:colFirst="0" w:colLast="0" w:name="_heading=h.w4imnl6as9a0" w:id="25"/>
+            <w:bookmarkEnd w:id="25"/>
             <w:r>
               <w:rPr>
                 <w:sz w:val="24"/>
@@ -4894,8 +4933,8 @@
                 <w:szCs w:val="24"/>
               </w:rPr>
             </w:pPr>
-            <w:bookmarkStart w:colFirst="0" w:colLast="0" w:name="_heading=h.ldo2firw76ep" w:id="25"/>
-            <w:bookmarkEnd w:id="25"/>
+            <w:bookmarkStart w:colFirst="0" w:colLast="0" w:name="_heading=h.ldo2firw76ep" w:id="26"/>
+            <w:bookmarkEnd w:id="26"/>
             <w:r>
               <w:rPr>
                 <w:sz w:val="24"/>
@@ -4914,8 +4953,8 @@
                 <w:szCs w:val="24"/>
               </w:rPr>
             </w:pPr>
-            <w:bookmarkStart w:colFirst="0" w:colLast="0" w:name="_heading=h.urya3jmsujnj" w:id="26"/>
-            <w:bookmarkEnd w:id="26"/>
+            <w:bookmarkStart w:colFirst="0" w:colLast="0" w:name="_heading=h.urya3jmsujnj" w:id="27"/>
+            <w:bookmarkEnd w:id="27"/>
             <w:r>
               <w:rPr>
                 <w:sz w:val="24"/>
@@ -4934,8 +4973,8 @@
                 <w:szCs w:val="24"/>
               </w:rPr>
             </w:pPr>
-            <w:bookmarkStart w:colFirst="0" w:colLast="0" w:name="_heading=h.95r8g215izut" w:id="27"/>
-            <w:bookmarkEnd w:id="27"/>
+            <w:bookmarkStart w:colFirst="0" w:colLast="0" w:name="_heading=h.95r8g215izut" w:id="28"/>
+            <w:bookmarkEnd w:id="28"/>
             <w:r>
               <w:rPr>
                 <w:sz w:val="24"/>
@@ -4970,8 +5009,8 @@
                 <w:szCs w:val="24"/>
               </w:rPr>
             </w:pPr>
-            <w:bookmarkStart w:colFirst="0" w:colLast="0" w:name="_heading=h.5rer19h91uf" w:id="28"/>
-            <w:bookmarkEnd w:id="28"/>
+            <w:bookmarkStart w:colFirst="0" w:colLast="0" w:name="_heading=h.5rer19h91uf" w:id="29"/>
+            <w:bookmarkEnd w:id="29"/>
             <w:r>
               <w:rPr>
                 <w:sz w:val="24"/>
@@ -4991,8 +5030,8 @@
                 <w:szCs w:val="24"/>
               </w:rPr>
             </w:pPr>
-            <w:bookmarkStart w:colFirst="0" w:colLast="0" w:name="_heading=h.y0embp3zdcfc" w:id="29"/>
-            <w:bookmarkEnd w:id="29"/>
+            <w:bookmarkStart w:colFirst="0" w:colLast="0" w:name="_heading=h.y0embp3zdcfc" w:id="30"/>
+            <w:bookmarkEnd w:id="30"/>
             <w:r>
               <w:rPr>
                 <w:sz w:val="24"/>
@@ -5012,8 +5051,8 @@
                 <w:szCs w:val="24"/>
               </w:rPr>
             </w:pPr>
-            <w:bookmarkStart w:colFirst="0" w:colLast="0" w:name="_heading=h.c8ux6syp5y9r" w:id="30"/>
-            <w:bookmarkEnd w:id="30"/>
+            <w:bookmarkStart w:colFirst="0" w:colLast="0" w:name="_heading=h.c8ux6syp5y9r" w:id="31"/>
+            <w:bookmarkEnd w:id="31"/>
             <w:r>
               <w:rPr>
                 <w:sz w:val="24"/>
@@ -5032,8 +5071,8 @@
                 <w:szCs w:val="24"/>
               </w:rPr>
             </w:pPr>
-            <w:bookmarkStart w:colFirst="0" w:colLast="0" w:name="_heading=h.c8ux6syp5y9r" w:id="30"/>
-            <w:bookmarkEnd w:id="30"/>
+            <w:bookmarkStart w:colFirst="0" w:colLast="0" w:name="_heading=h.c8ux6syp5y9r" w:id="31"/>
+            <w:bookmarkEnd w:id="31"/>
             <w:r>
               <w:rPr>
                 <w:sz w:val="24"/>
@@ -5054,8 +5093,8 @@
           <w:szCs w:val="24"/>
         </w:rPr>
       </w:pPr>
-      <w:bookmarkStart w:colFirst="0" w:colLast="0" w:name="_heading=h.1ms4gpj2b7zj" w:id="31"/>
-      <w:bookmarkEnd w:id="31"/>
+      <w:bookmarkStart w:colFirst="0" w:colLast="0" w:name="_heading=h.1ms4gpj2b7zj" w:id="32"/>
+      <w:bookmarkEnd w:id="32"/>
       <w:r>
         <w:rPr>
           <w:b w:val="1"/>
@@ -5086,8 +5125,8 @@
           <w:szCs w:val="24"/>
         </w:rPr>
       </w:pPr>
-      <w:bookmarkStart w:colFirst="0" w:colLast="0" w:name="_heading=h.p65mf17txptg" w:id="32"/>
-      <w:bookmarkEnd w:id="32"/>
+      <w:bookmarkStart w:colFirst="0" w:colLast="0" w:name="_heading=h.p65mf17txptg" w:id="33"/>
+      <w:bookmarkEnd w:id="33"/>
       <w:r>
         <w:rPr>
           <w:b w:val="1"/>
@@ -5114,8 +5153,8 @@
           <w:szCs w:val="24"/>
         </w:rPr>
       </w:pPr>
-      <w:bookmarkStart w:colFirst="0" w:colLast="0" w:name="_heading=h.dt129onsbi6s" w:id="33"/>
-      <w:bookmarkEnd w:id="33"/>
+      <w:bookmarkStart w:colFirst="0" w:colLast="0" w:name="_heading=h.dt129onsbi6s" w:id="34"/>
+      <w:bookmarkEnd w:id="34"/>
       <w:r>
         <w:rPr>
           <w:b w:val="1"/>
@@ -5146,8 +5185,8 @@
           <w:szCs w:val="24"/>
         </w:rPr>
       </w:pPr>
-      <w:bookmarkStart w:colFirst="0" w:colLast="0" w:name="_heading=h.5usseluszqk7" w:id="34"/>
-      <w:bookmarkEnd w:id="34"/>
+      <w:bookmarkStart w:colFirst="0" w:colLast="0" w:name="_heading=h.5usseluszqk7" w:id="35"/>
+      <w:bookmarkEnd w:id="35"/>
       <w:r>
         <w:rPr>
           <w:sz w:val="24"/>
@@ -5165,8 +5204,8 @@
           <w:szCs w:val="24"/>
         </w:rPr>
       </w:pPr>
-      <w:bookmarkStart w:colFirst="0" w:colLast="0" w:name="_heading=h.uniij1ib3weq" w:id="35"/>
-      <w:bookmarkEnd w:id="35"/>
+      <w:bookmarkStart w:colFirst="0" w:colLast="0" w:name="_heading=h.uniij1ib3weq" w:id="36"/>
+      <w:bookmarkEnd w:id="36"/>
       <w:r>
         <w:rPr>
           <w:b w:val="1"/>
@@ -5192,8 +5231,8 @@
           <w:szCs w:val="24"/>
         </w:rPr>
       </w:pPr>
-      <w:bookmarkStart w:colFirst="0" w:colLast="0" w:name="_heading=h.p77fezly7l8a" w:id="36"/>
-      <w:bookmarkEnd w:id="36"/>
+      <w:bookmarkStart w:colFirst="0" w:colLast="0" w:name="_heading=h.p77fezly7l8a" w:id="37"/>
+      <w:bookmarkEnd w:id="37"/>
       <w:r>
         <w:rPr>
           <w:sz w:val="24"/>
@@ -5211,8 +5250,8 @@
           <w:szCs w:val="24"/>
         </w:rPr>
       </w:pPr>
-      <w:bookmarkStart w:colFirst="0" w:colLast="0" w:name="_heading=h.cxljzuerl5bc" w:id="37"/>
-      <w:bookmarkEnd w:id="37"/>
+      <w:bookmarkStart w:colFirst="0" w:colLast="0" w:name="_heading=h.cxljzuerl5bc" w:id="38"/>
+      <w:bookmarkEnd w:id="38"/>
       <w:r>
         <w:rPr>
           <w:rtl w:val="0"/>
@@ -5226,8 +5265,8 @@
           <w:szCs w:val="24"/>
         </w:rPr>
       </w:pPr>
-      <w:bookmarkStart w:colFirst="0" w:colLast="0" w:name="_heading=h.ucels5l081pa" w:id="38"/>
-      <w:bookmarkEnd w:id="38"/>
+      <w:bookmarkStart w:colFirst="0" w:colLast="0" w:name="_heading=h.ucels5l081pa" w:id="39"/>
+      <w:bookmarkEnd w:id="39"/>
       <w:r>
         <w:rPr>
           <w:rtl w:val="0"/>
@@ -5242,8 +5281,8 @@
           <w:szCs w:val="24"/>
         </w:rPr>
       </w:pPr>
-      <w:bookmarkStart w:colFirst="0" w:colLast="0" w:name="_heading=h.whadylp6z3ps" w:id="39"/>
-      <w:bookmarkEnd w:id="39"/>
+      <w:bookmarkStart w:colFirst="0" w:colLast="0" w:name="_heading=h.whadylp6z3ps" w:id="40"/>
+      <w:bookmarkEnd w:id="40"/>
       <w:r>
         <w:rPr>
           <w:b w:val="1"/>
@@ -5274,8 +5313,8 @@
           <w:szCs w:val="24"/>
         </w:rPr>
       </w:pPr>
-      <w:bookmarkStart w:colFirst="0" w:colLast="0" w:name="_heading=h.ep9h74gowwuh" w:id="40"/>
-      <w:bookmarkEnd w:id="40"/>
+      <w:bookmarkStart w:colFirst="0" w:colLast="0" w:name="_heading=h.ep9h74gowwuh" w:id="41"/>
+      <w:bookmarkEnd w:id="41"/>
       <w:r>
         <w:rPr>
           <w:b w:val="1"/>
@@ -5302,8 +5341,8 @@
           <w:szCs w:val="24"/>
         </w:rPr>
       </w:pPr>
-      <w:bookmarkStart w:colFirst="0" w:colLast="0" w:name="_heading=h.1vdkl8zc7ym1" w:id="41"/>
-      <w:bookmarkEnd w:id="41"/>
+      <w:bookmarkStart w:colFirst="0" w:colLast="0" w:name="_heading=h.1vdkl8zc7ym1" w:id="42"/>
+      <w:bookmarkEnd w:id="42"/>
       <w:r>
         <w:rPr>
           <w:b w:val="1"/>
@@ -5334,8 +5373,8 @@
           <w:szCs w:val="24"/>
         </w:rPr>
       </w:pPr>
-      <w:bookmarkStart w:colFirst="0" w:colLast="0" w:name="_heading=h.jwvi5lcepxh4" w:id="42"/>
-      <w:bookmarkEnd w:id="42"/>
+      <w:bookmarkStart w:colFirst="0" w:colLast="0" w:name="_heading=h.jwvi5lcepxh4" w:id="43"/>
+      <w:bookmarkEnd w:id="43"/>
       <w:r>
         <w:rPr>
           <w:sz w:val="24"/>
@@ -5352,8 +5391,8 @@
           <w:szCs w:val="24"/>
         </w:rPr>
       </w:pPr>
-      <w:bookmarkStart w:colFirst="0" w:colLast="0" w:name="_heading=h.1qjekpmnanr7" w:id="43"/>
-      <w:bookmarkEnd w:id="43"/>
+      <w:bookmarkStart w:colFirst="0" w:colLast="0" w:name="_heading=h.1qjekpmnanr7" w:id="44"/>
+      <w:bookmarkEnd w:id="44"/>
       <w:r>
         <w:rPr>
           <w:sz w:val="24"/>
@@ -5909,7 +5948,7 @@
 
 <file path=customXML/item1.xml><?xml version="1.0" encoding="utf-8"?>
 <go:gDocsCustomXmlDataStorage xmlns:go="http://customooxmlschemas.google.com/" xmlns:r="http://schemas.openxmlformats.org/officeDocument/2006/relationships" uri="GoogleDocsCustomDataVersion2">
-  <go:docsCustomData xmlns:go="http://customooxmlschemas.google.com/" roundtripDataSignature="AMtx7mg3HoeqTaodT1ron+e9D5IaQf5vhQ==">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</go:docsCustomData>
+  <go:docsCustomData xmlns:go="http://customooxmlschemas.google.com/" roundtripDataSignature="AMtx7mjUfzSAublZ0/Ow6MRkoh68/p+adw==">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</go:docsCustomData>
 </go:gDocsCustomXmlDataStorage>
 </file>
 

</xml_diff>

<commit_message>
updated planning sheet to include github name and repository name included initial planning sketch
</commit_message>
<xml_diff>
--- a/Object Oriented Game Planning Sheet.docx
+++ b/Object Oriented Game Planning Sheet.docx
@@ -108,6 +108,13 @@
         <w:rPr>
           <w:rtl w:val="0"/>
         </w:rPr>
+        <w:t xml:space="preserve">GitHub Username: Xiomaraze</w:t>
+        <w:tab/>
+        <w:tab/>
+        <w:tab/>
+        <w:tab/>
+        <w:tab/>
+        <w:t xml:space="preserve">GitHub repository name: object_oriented_game</w:t>
       </w:r>
     </w:p>
     <w:p>

</xml_diff>